<commit_message>
Added report and removed Report directory
</commit_message>
<xml_diff>
--- a/Report/Report.docx
+++ b/Report/Report.docx
@@ -8,15 +8,7 @@
         <w:spacing w:after="60"/>
       </w:pPr>
       <w:r>
-        <w:t xml:space="preserve">Search Engine using Learning </w:t>
-      </w:r>
-      <w:proofErr w:type="gramStart"/>
-      <w:r>
-        <w:t>To</w:t>
-      </w:r>
-      <w:proofErr w:type="gramEnd"/>
-      <w:r>
-        <w:t xml:space="preserve"> Rank system</w:t>
+        <w:t>Search Engine using Learning To Rank system</w:t>
       </w:r>
     </w:p>
     <w:p>
@@ -175,21 +167,7 @@
         <w:rPr>
           <w:sz w:val="20"/>
         </w:rPr>
-        <w:t xml:space="preserve">the topic of web crawling and searching using an intelligent component called Learning </w:t>
-      </w:r>
-      <w:proofErr w:type="gramStart"/>
-      <w:r>
-        <w:rPr>
-          <w:sz w:val="20"/>
-        </w:rPr>
-        <w:t>To</w:t>
-      </w:r>
-      <w:proofErr w:type="gramEnd"/>
-      <w:r>
-        <w:rPr>
-          <w:sz w:val="20"/>
-        </w:rPr>
-        <w:t xml:space="preserve"> Rank (LTR) systems. Although, the implementation tried out was not very successful, a lot of valuable insight is gained</w:t>
+        <w:t>the topic of web crawling and searching using an intelligent component called Learning To Rank (LTR) systems. Although, the implementation tried out was not very successful, a lot of valuable insight is gained</w:t>
       </w:r>
       <w:r>
         <w:rPr>
@@ -259,21 +237,7 @@
         <w:rPr>
           <w:sz w:val="20"/>
         </w:rPr>
-        <w:t xml:space="preserve">Search Engines, Similarity, Page Rank, Learning </w:t>
-      </w:r>
-      <w:proofErr w:type="gramStart"/>
-      <w:r>
-        <w:rPr>
-          <w:sz w:val="20"/>
-        </w:rPr>
-        <w:t>To</w:t>
-      </w:r>
-      <w:proofErr w:type="gramEnd"/>
-      <w:r>
-        <w:rPr>
-          <w:sz w:val="20"/>
-        </w:rPr>
-        <w:t xml:space="preserve"> Rank, </w:t>
+        <w:t xml:space="preserve">Search Engines, Similarity, Page Rank, Learning To Rank, </w:t>
       </w:r>
     </w:p>
     <w:p>
@@ -331,21 +295,7 @@
         <w:rPr>
           <w:sz w:val="20"/>
         </w:rPr>
-        <w:t xml:space="preserve">been explored extensively over the years. However, with the advent of machine learning, several new methods have been tried and implemented by top search companies like Google, Microsoft, etc. One major concept is that of a Learning </w:t>
-      </w:r>
-      <w:proofErr w:type="gramStart"/>
-      <w:r>
-        <w:rPr>
-          <w:sz w:val="20"/>
-        </w:rPr>
-        <w:t>To</w:t>
-      </w:r>
-      <w:proofErr w:type="gramEnd"/>
-      <w:r>
-        <w:rPr>
-          <w:sz w:val="20"/>
-        </w:rPr>
-        <w:t xml:space="preserve"> Rank system which is widely adopted by all the top search engines. </w:t>
+        <w:t xml:space="preserve">been explored extensively over the years. However, with the advent of machine learning, several new methods have been tried and implemented by top search companies like Google, Microsoft, etc. One major concept is that of a Learning To Rank system which is widely adopted by all the top search engines. </w:t>
       </w:r>
     </w:p>
     <w:p>
@@ -500,6 +450,7 @@
           <w:id w:val="932862761"/>
           <w:citation/>
         </w:sdtPr>
+        <w:sdtEndPr/>
         <w:sdtContent>
           <w:r>
             <w:rPr>
@@ -609,6 +560,7 @@
           <w:id w:val="489212757"/>
           <w:citation/>
         </w:sdtPr>
+        <w:sdtEndPr/>
         <w:sdtContent>
           <w:r>
             <w:rPr>
@@ -654,21 +606,7 @@
         <w:rPr>
           <w:sz w:val="20"/>
         </w:rPr>
-        <w:t xml:space="preserve"> developed by Google founders </w:t>
-      </w:r>
-      <w:proofErr w:type="spellStart"/>
-      <w:r>
-        <w:rPr>
-          <w:sz w:val="20"/>
-        </w:rPr>
-        <w:t>Brin</w:t>
-      </w:r>
-      <w:proofErr w:type="spellEnd"/>
-      <w:r>
-        <w:rPr>
-          <w:sz w:val="20"/>
-        </w:rPr>
-        <w:t xml:space="preserve"> and Page</w:t>
+        <w:t xml:space="preserve"> developed by Google founders Brin and Page</w:t>
       </w:r>
       <w:r>
         <w:rPr>
@@ -2407,21 +2345,7 @@
         <w:rPr>
           <w:sz w:val="20"/>
         </w:rPr>
-        <w:t xml:space="preserve">These features were chosen based on Microsoft’s Learning </w:t>
-      </w:r>
-      <w:proofErr w:type="gramStart"/>
-      <w:r>
-        <w:rPr>
-          <w:sz w:val="20"/>
-        </w:rPr>
-        <w:t>To</w:t>
-      </w:r>
-      <w:proofErr w:type="gramEnd"/>
-      <w:r>
-        <w:rPr>
-          <w:sz w:val="20"/>
-        </w:rPr>
-        <w:t xml:space="preserve"> Rank dataset</w:t>
+        <w:t>These features were chosen based on Microsoft’s Learning To Rank dataset</w:t>
       </w:r>
       <w:sdt>
         <w:sdtPr>
@@ -2431,6 +2355,7 @@
           <w:id w:val="331032735"/>
           <w:citation/>
         </w:sdtPr>
+        <w:sdtEndPr/>
         <w:sdtContent>
           <w:r>
             <w:rPr>
@@ -2510,6 +2435,7 @@
           <w:id w:val="1704292179"/>
           <w:citation/>
         </w:sdtPr>
+        <w:sdtEndPr/>
         <w:sdtContent>
           <w:r>
             <w:rPr>
@@ -2728,6 +2654,7 @@
           <w:id w:val="279763897"/>
           <w:citation/>
         </w:sdtPr>
+        <w:sdtEndPr/>
         <w:sdtContent>
           <w:r>
             <w:rPr>
@@ -3599,6 +3526,7 @@
           <w:id w:val="-82834299"/>
           <w:citation/>
         </w:sdtPr>
+        <w:sdtEndPr/>
         <w:sdtContent>
           <w:r>
             <w:rPr>
@@ -3644,21 +3572,7 @@
         <w:rPr>
           <w:sz w:val="20"/>
         </w:rPr>
-        <w:t xml:space="preserve"> on Microsoft’s Learning </w:t>
-      </w:r>
-      <w:proofErr w:type="gramStart"/>
-      <w:r>
-        <w:rPr>
-          <w:sz w:val="20"/>
-        </w:rPr>
-        <w:t>To</w:t>
-      </w:r>
-      <w:proofErr w:type="gramEnd"/>
-      <w:r>
-        <w:rPr>
-          <w:sz w:val="20"/>
-        </w:rPr>
-        <w:t xml:space="preserve"> Rank dataset. The 136 features in the original dataset was cut down to 30 features which are the ones listed in Table 1. </w:t>
+        <w:t xml:space="preserve"> on Microsoft’s Learning To Rank dataset. The 136 features in the original dataset was cut down to 30 features which are the ones listed in Table 1. </w:t>
       </w:r>
       <w:r>
         <w:rPr>
@@ -3935,21 +3849,7 @@
         <w:rPr>
           <w:sz w:val="20"/>
         </w:rPr>
-        <w:t xml:space="preserve"> </w:t>
-      </w:r>
-      <w:proofErr w:type="gramStart"/>
-      <w:r>
-        <w:rPr>
-          <w:sz w:val="20"/>
-        </w:rPr>
-        <w:t>So</w:t>
-      </w:r>
-      <w:proofErr w:type="gramEnd"/>
-      <w:r>
-        <w:rPr>
-          <w:sz w:val="20"/>
-        </w:rPr>
-        <w:t xml:space="preserve"> </w:t>
+        <w:t xml:space="preserve"> So </w:t>
       </w:r>
       <w:r>
         <w:rPr>
@@ -4071,21 +3971,7 @@
         <w:rPr>
           <w:sz w:val="20"/>
         </w:rPr>
-        <w:t xml:space="preserve">What this formula does is assign page with rank 1 a value of 110. The number 5000 is used as that is the number of pages crawled. Lower </w:t>
-      </w:r>
-      <w:proofErr w:type="spellStart"/>
-      <w:r>
-        <w:rPr>
-          <w:sz w:val="20"/>
-        </w:rPr>
-        <w:t>pageranks</w:t>
-      </w:r>
-      <w:proofErr w:type="spellEnd"/>
-      <w:r>
-        <w:rPr>
-          <w:sz w:val="20"/>
-        </w:rPr>
-        <w:t xml:space="preserve"> give lower scores.</w:t>
+        <w:t>What this formula does is assign page with rank 1 a value of 110. The number 5000 is used as that is the number of pages crawled. Lower pageranks give lower scores.</w:t>
       </w:r>
     </w:p>
     <w:p>
@@ -4419,13 +4305,7 @@
         <w:keepNext/>
       </w:pPr>
       <w:r>
-        <w:t xml:space="preserve">Figure </w:t>
-      </w:r>
-      <w:r>
-        <w:t>2</w:t>
-      </w:r>
-      <w:r>
-        <w:t xml:space="preserve">. </w:t>
+        <w:t xml:space="preserve">Figure 2. </w:t>
       </w:r>
       <w:r>
         <w:t>I</w:t>
@@ -4434,15 +4314,7 @@
         <w:t>ntelligent engine</w:t>
       </w:r>
       <w:r>
-        <w:t xml:space="preserve"> output for “Cornelia </w:t>
-      </w:r>
-      <w:proofErr w:type="spellStart"/>
-      <w:r>
-        <w:t>Caragea</w:t>
-      </w:r>
-      <w:proofErr w:type="spellEnd"/>
-      <w:r>
-        <w:t>”</w:t>
+        <w:t xml:space="preserve"> output for “Cornelia Caragea”</w:t>
       </w:r>
     </w:p>
     <w:p>
@@ -4578,19 +4450,11 @@
         </w:rPr>
         <w:t>ntelligent engine output for “</w:t>
       </w:r>
-      <w:proofErr w:type="spellStart"/>
       <w:r>
         <w:rPr>
           <w:b/>
         </w:rPr>
-        <w:t>phd</w:t>
-      </w:r>
-      <w:proofErr w:type="spellEnd"/>
-      <w:r>
-        <w:rPr>
-          <w:b/>
-        </w:rPr>
-        <w:t xml:space="preserve"> program</w:t>
+        <w:t>phd program</w:t>
       </w:r>
       <w:r>
         <w:rPr>
@@ -4639,7 +4503,19 @@
         <w:rPr>
           <w:sz w:val="20"/>
         </w:rPr>
-        <w:t xml:space="preserve"> 3.</w:t>
+        <w:t xml:space="preserve"> </w:t>
+      </w:r>
+      <w:r>
+        <w:rPr>
+          <w:sz w:val="20"/>
+        </w:rPr>
+        <w:t>4</w:t>
+      </w:r>
+      <w:r>
+        <w:rPr>
+          <w:sz w:val="20"/>
+        </w:rPr>
+        <w:t>.</w:t>
       </w:r>
     </w:p>
     <w:p>
@@ -4727,19 +4603,11 @@
         </w:rPr>
         <w:t>ntelligent engine output for “</w:t>
       </w:r>
-      <w:proofErr w:type="spellStart"/>
       <w:r>
         <w:rPr>
           <w:b/>
         </w:rPr>
-        <w:t>phd</w:t>
-      </w:r>
-      <w:proofErr w:type="spellEnd"/>
-      <w:r>
-        <w:rPr>
-          <w:b/>
-        </w:rPr>
-        <w:t xml:space="preserve"> program</w:t>
+        <w:t>phd program</w:t>
       </w:r>
       <w:r>
         <w:rPr>
@@ -4862,6 +4730,14 @@
         </w:rPr>
         <w:t>results as in Figure</w:t>
       </w:r>
+      <w:r>
+        <w:rPr>
+          <w:sz w:val="20"/>
+        </w:rPr>
+        <w:t xml:space="preserve"> 5</w:t>
+      </w:r>
+      <w:bookmarkStart w:id="0" w:name="_GoBack"/>
+      <w:bookmarkEnd w:id="0"/>
       <w:r>
         <w:rPr>
           <w:sz w:val="20"/>
@@ -5148,10 +5024,7 @@
         <w:t>3</w:t>
       </w:r>
       <w:r>
-        <w:t xml:space="preserve">. </w:t>
-      </w:r>
-      <w:r>
-        <w:t>Precision values for top 10 query results</w:t>
+        <w:t>. Precision values for top 10 query results</w:t>
       </w:r>
     </w:p>
     <w:tbl>
@@ -5386,13 +5259,8 @@
               <w:jc w:val="center"/>
             </w:pPr>
             <w:r>
-              <w:t xml:space="preserve">Cornelia </w:t>
-            </w:r>
-            <w:proofErr w:type="spellStart"/>
-            <w:r>
-              <w:t>Caragea</w:t>
-            </w:r>
-            <w:proofErr w:type="spellEnd"/>
+              <w:t>Cornelia Caragea</w:t>
+            </w:r>
           </w:p>
         </w:tc>
         <w:tc>
@@ -5463,13 +5331,8 @@
               <w:ind w:firstLine="0"/>
               <w:jc w:val="center"/>
             </w:pPr>
-            <w:proofErr w:type="spellStart"/>
-            <w:r>
-              <w:t>phd</w:t>
-            </w:r>
-            <w:proofErr w:type="spellEnd"/>
-            <w:r>
-              <w:t xml:space="preserve"> program</w:t>
+            <w:r>
+              <w:t>phd program</w:t>
             </w:r>
           </w:p>
         </w:tc>
@@ -5608,11 +5471,9 @@
               <w:ind w:firstLine="0"/>
               <w:jc w:val="center"/>
             </w:pPr>
-            <w:proofErr w:type="spellStart"/>
             <w:r>
               <w:t>uic</w:t>
             </w:r>
-            <w:proofErr w:type="spellEnd"/>
           </w:p>
         </w:tc>
         <w:tc>
@@ -5683,13 +5544,8 @@
               <w:ind w:firstLine="0"/>
               <w:jc w:val="center"/>
             </w:pPr>
-            <w:proofErr w:type="spellStart"/>
-            <w:r>
-              <w:t>ui</w:t>
-            </w:r>
-            <w:proofErr w:type="spellEnd"/>
-            <w:r>
-              <w:t xml:space="preserve"> health</w:t>
+            <w:r>
+              <w:t>ui health</w:t>
             </w:r>
           </w:p>
         </w:tc>
@@ -5849,21 +5705,7 @@
         <w:rPr>
           <w:sz w:val="20"/>
         </w:rPr>
-        <w:t xml:space="preserve"> “right” mix of weights was to be found between the </w:t>
-      </w:r>
-      <w:proofErr w:type="spellStart"/>
-      <w:r>
-        <w:rPr>
-          <w:sz w:val="20"/>
-        </w:rPr>
-        <w:t>tf-idf</w:t>
-      </w:r>
-      <w:proofErr w:type="spellEnd"/>
-      <w:r>
-        <w:rPr>
-          <w:sz w:val="20"/>
-        </w:rPr>
-        <w:t xml:space="preserve"> and page rank features.</w:t>
+        <w:t xml:space="preserve"> “right” mix of weights was to be found between the tf-idf and page rank features.</w:t>
       </w:r>
     </w:p>
     <w:p>
@@ -5900,6 +5742,7 @@
           <w:id w:val="-890035859"/>
           <w:citation/>
         </w:sdtPr>
+        <w:sdtEndPr/>
         <w:sdtContent>
           <w:r>
             <w:rPr>
@@ -5971,8 +5814,6 @@
         </w:rPr>
         <w:t>trying out</w:t>
       </w:r>
-      <w:bookmarkStart w:id="0" w:name="_GoBack"/>
-      <w:bookmarkEnd w:id="0"/>
       <w:r>
         <w:rPr>
           <w:sz w:val="20"/>
@@ -5992,19 +5833,18 @@
     </w:p>
     <w:sdt>
       <w:sdtPr>
+        <w:rPr>
+          <w:b w:val="0"/>
+          <w:kern w:val="0"/>
+          <w:sz w:val="18"/>
+        </w:rPr>
         <w:id w:val="-194315"/>
         <w:docPartObj>
           <w:docPartGallery w:val="Bibliographies"/>
           <w:docPartUnique/>
         </w:docPartObj>
       </w:sdtPr>
-      <w:sdtEndPr>
-        <w:rPr>
-          <w:b w:val="0"/>
-          <w:kern w:val="0"/>
-          <w:sz w:val="18"/>
-        </w:rPr>
-      </w:sdtEndPr>
+      <w:sdtEndPr/>
       <w:sdtContent>
         <w:p>
           <w:pPr>
@@ -6019,6 +5859,7 @@
             <w:id w:val="111145805"/>
             <w:bibliography/>
           </w:sdtPr>
+          <w:sdtEndPr/>
           <w:sdtContent>
             <w:p>
               <w:pPr>
@@ -10685,7 +10526,7 @@
 </file>
 
 <file path=customXml/itemProps1.xml><?xml version="1.0" encoding="utf-8"?>
-<ds:datastoreItem xmlns:ds="http://schemas.openxmlformats.org/officeDocument/2006/customXml" ds:itemID="{2DD24167-5FFE-8E43-808D-746A99C36590}">
+<ds:datastoreItem xmlns:ds="http://schemas.openxmlformats.org/officeDocument/2006/customXml" ds:itemID="{F9280D7E-4B92-AF42-8B17-273B00CE24DF}">
   <ds:schemaRefs>
     <ds:schemaRef ds:uri="http://schemas.openxmlformats.org/officeDocument/2006/bibliography"/>
   </ds:schemaRefs>

</xml_diff>